<commit_message>
meeting minutes sprint 4 for yuki and yihui
</commit_message>
<xml_diff>
--- a/meeting-minutes/Sprint 4/daily-standup-day2.docx
+++ b/meeting-minutes/Sprint 4/daily-standup-day2.docx
@@ -1,6 +1,6 @@
 
 <file path=word/document.xml><?xml version="1.0" encoding="utf-8"?>
-<w:document xmlns:wpc="http://schemas.microsoft.com/office/word/2010/wordprocessingCanvas" xmlns:cx="http://schemas.microsoft.com/office/drawing/2014/chartex" xmlns:cx1="http://schemas.microsoft.com/office/drawing/2015/9/8/chartex" xmlns:cx2="http://schemas.microsoft.com/office/drawing/2015/10/21/chartex" xmlns:cx3="http://schemas.microsoft.com/office/drawing/2016/5/9/chartex" xmlns:cx4="http://schemas.microsoft.com/office/drawing/2016/5/10/chartex" xmlns:cx5="http://schemas.microsoft.com/office/drawing/2016/5/11/chartex" xmlns:cx6="http://schemas.microsoft.com/office/drawing/2016/5/12/chartex" xmlns:cx7="http://schemas.microsoft.com/office/drawing/2016/5/13/chartex" xmlns:cx8="http://schemas.microsoft.com/office/drawing/2016/5/14/chartex" xmlns:mc="http://schemas.openxmlformats.org/markup-compatibility/2006" xmlns:aink="http://schemas.microsoft.com/office/drawing/2016/ink" xmlns:am3d="http://schemas.microsoft.com/office/drawing/2017/model3d" xmlns:o="urn:schemas-microsoft-com:office:office" xmlns:oel="http://schemas.microsoft.com/office/2019/extlst" xmlns:r="http://schemas.openxmlformats.org/officeDocument/2006/relationships" xmlns:m="http://schemas.openxmlformats.org/officeDocument/2006/math" xmlns:v="urn:schemas-microsoft-com:vml" xmlns:wp14="http://schemas.microsoft.com/office/word/2010/wordprocessingDrawing" xmlns:wp="http://schemas.openxmlformats.org/drawingml/2006/wordprocessingDrawing" xmlns:w10="urn:schemas-microsoft-com:office:word" xmlns:w="http://schemas.openxmlformats.org/wordprocessingml/2006/main" xmlns:w14="http://schemas.microsoft.com/office/word/2010/wordml" xmlns:w15="http://schemas.microsoft.com/office/word/2012/wordml" xmlns:w16cex="http://schemas.microsoft.com/office/word/2018/wordml/cex" xmlns:w16cid="http://schemas.microsoft.com/office/word/2016/wordml/cid" xmlns:w16="http://schemas.microsoft.com/office/word/2018/wordml" xmlns:w16du="http://schemas.microsoft.com/office/word/2023/wordml/word16du" xmlns:w16sdtdh="http://schemas.microsoft.com/office/word/2020/wordml/sdtdatahash" xmlns:w16se="http://schemas.microsoft.com/office/word/2015/wordml/symex" xmlns:wpg="http://schemas.microsoft.com/office/word/2010/wordprocessingGroup" xmlns:wpi="http://schemas.microsoft.com/office/word/2010/wordprocessingInk" xmlns:wne="http://schemas.microsoft.com/office/word/2006/wordml" xmlns:wps="http://schemas.microsoft.com/office/word/2010/wordprocessingShape" mc:Ignorable="w14 w15 w16se w16cid w16 w16cex w16sdtdh wp14">
+<w:document xmlns:wpc="http://schemas.microsoft.com/office/word/2010/wordprocessingCanvas" xmlns:cx="http://schemas.microsoft.com/office/drawing/2014/chartex" xmlns:cx1="http://schemas.microsoft.com/office/drawing/2015/9/8/chartex" xmlns:cx2="http://schemas.microsoft.com/office/drawing/2015/10/21/chartex" xmlns:cx3="http://schemas.microsoft.com/office/drawing/2016/5/9/chartex" xmlns:cx4="http://schemas.microsoft.com/office/drawing/2016/5/10/chartex" xmlns:cx5="http://schemas.microsoft.com/office/drawing/2016/5/11/chartex" xmlns:cx6="http://schemas.microsoft.com/office/drawing/2016/5/12/chartex" xmlns:cx7="http://schemas.microsoft.com/office/drawing/2016/5/13/chartex" xmlns:cx8="http://schemas.microsoft.com/office/drawing/2016/5/14/chartex" xmlns:mc="http://schemas.openxmlformats.org/markup-compatibility/2006" xmlns:aink="http://schemas.microsoft.com/office/drawing/2016/ink" xmlns:am3d="http://schemas.microsoft.com/office/drawing/2017/model3d" xmlns:o="urn:schemas-microsoft-com:office:office" xmlns:oel="http://schemas.microsoft.com/office/2019/extlst" xmlns:r="http://schemas.openxmlformats.org/officeDocument/2006/relationships" xmlns:m="http://schemas.openxmlformats.org/officeDocument/2006/math" xmlns:v="urn:schemas-microsoft-com:vml" xmlns:wp14="http://schemas.microsoft.com/office/word/2010/wordprocessingDrawing" xmlns:wp="http://schemas.openxmlformats.org/drawingml/2006/wordprocessingDrawing" xmlns:w10="urn:schemas-microsoft-com:office:word" xmlns:w="http://schemas.openxmlformats.org/wordprocessingml/2006/main" xmlns:w14="http://schemas.microsoft.com/office/word/2010/wordml" xmlns:w15="http://schemas.microsoft.com/office/word/2012/wordml" xmlns:w16cex="http://schemas.microsoft.com/office/word/2018/wordml/cex" xmlns:w16cid="http://schemas.microsoft.com/office/word/2016/wordml/cid" xmlns:w16="http://schemas.microsoft.com/office/word/2018/wordml" xmlns:w16sdtdh="http://schemas.microsoft.com/office/word/2020/wordml/sdtdatahash" xmlns:w16se="http://schemas.microsoft.com/office/word/2015/wordml/symex" xmlns:wpg="http://schemas.microsoft.com/office/word/2010/wordprocessingGroup" xmlns:wpi="http://schemas.microsoft.com/office/word/2010/wordprocessingInk" xmlns:wne="http://schemas.microsoft.com/office/word/2006/wordml" xmlns:wps="http://schemas.microsoft.com/office/word/2010/wordprocessingShape" mc:Ignorable="w14 w15 w16se w16cid w16 w16cex w16sdtdh wp14">
   <w:body>
     <w:p>
       <w:pPr>
@@ -338,10 +338,39 @@
           </w:tcPr>
           <w:p>
             <w:pPr>
+              <w:pStyle w:val="ListParagraph"/>
+              <w:numPr>
+                <w:ilvl w:val="0"/>
+                <w:numId w:val="2"/>
+              </w:numPr>
               <w:rPr>
                 <w:lang w:val="en-CA"/>
               </w:rPr>
             </w:pPr>
+            <w:r>
+              <w:rPr>
+                <w:lang w:val="en-CA"/>
+              </w:rPr>
+              <w:t>Support synchronization for everything, fixed refresh rate</w:t>
+            </w:r>
+          </w:p>
+          <w:p>
+            <w:pPr>
+              <w:pStyle w:val="ListParagraph"/>
+              <w:numPr>
+                <w:ilvl w:val="0"/>
+                <w:numId w:val="2"/>
+              </w:numPr>
+              <w:rPr>
+                <w:lang w:val="en-CA"/>
+              </w:rPr>
+            </w:pPr>
+            <w:r>
+              <w:rPr>
+                <w:lang w:val="en-CA"/>
+              </w:rPr>
+              <w:t>Fix theme changes</w:t>
+            </w:r>
           </w:p>
         </w:tc>
         <w:tc>
@@ -361,7 +390,30 @@
               <w:right w:w="80" w:type="dxa"/>
             </w:tcMar>
           </w:tcPr>
-          <w:p/>
+          <w:p>
+            <w:pPr>
+              <w:pStyle w:val="ListParagraph"/>
+              <w:numPr>
+                <w:ilvl w:val="0"/>
+                <w:numId w:val="2"/>
+              </w:numPr>
+            </w:pPr>
+            <w:r>
+              <w:t>Refactor code</w:t>
+            </w:r>
+          </w:p>
+          <w:p>
+            <w:pPr>
+              <w:pStyle w:val="ListParagraph"/>
+              <w:numPr>
+                <w:ilvl w:val="0"/>
+                <w:numId w:val="2"/>
+              </w:numPr>
+            </w:pPr>
+            <w:r>
+              <w:t>Add shared model layer</w:t>
+            </w:r>
+          </w:p>
         </w:tc>
         <w:tc>
           <w:tcPr>
@@ -380,7 +432,11 @@
               <w:right w:w="80" w:type="dxa"/>
             </w:tcMar>
           </w:tcPr>
-          <w:p/>
+          <w:p>
+            <w:r>
+              <w:t>Textbox cannot be saved after loaded, hence impact the synchronization functionality</w:t>
+            </w:r>
+          </w:p>
         </w:tc>
       </w:tr>
       <w:tr>
@@ -427,6 +483,27 @@
               <w:right w:w="80" w:type="dxa"/>
             </w:tcMar>
           </w:tcPr>
+          <w:p>
+            <w:r>
+              <w:t xml:space="preserve">set up shape pop-up menu to support changing fill </w:t>
+            </w:r>
+            <w:proofErr w:type="spellStart"/>
+            <w:r>
+              <w:t>colour</w:t>
+            </w:r>
+            <w:proofErr w:type="spellEnd"/>
+            <w:r>
+              <w:t xml:space="preserve"> and border </w:t>
+            </w:r>
+            <w:proofErr w:type="spellStart"/>
+            <w:r>
+              <w:t>colour</w:t>
+            </w:r>
+            <w:proofErr w:type="spellEnd"/>
+            <w:r>
+              <w:t>/width.</w:t>
+            </w:r>
+          </w:p>
           <w:p/>
         </w:tc>
         <w:tc>
@@ -446,7 +523,11 @@
               <w:right w:w="80" w:type="dxa"/>
             </w:tcMar>
           </w:tcPr>
-          <w:p/>
+          <w:p>
+            <w:r>
+              <w:t>Set up web server, fix circle unable to shrink size bug</w:t>
+            </w:r>
+          </w:p>
         </w:tc>
         <w:tc>
           <w:tcPr>
@@ -465,7 +546,11 @@
               <w:right w:w="80" w:type="dxa"/>
             </w:tcMar>
           </w:tcPr>
-          <w:p/>
+          <w:p>
+            <w:r>
+              <w:t>EC2 instance tomcat unable to run war file. Need another approach.</w:t>
+            </w:r>
+          </w:p>
         </w:tc>
       </w:tr>
       <w:tr>
@@ -548,10 +633,7 @@
           </w:p>
           <w:p>
             <w:r>
-              <w:t>Fix t</w:t>
-            </w:r>
-            <w:r>
-              <w:t>extbox serializer issue: restored textbox can’t be deleted</w:t>
+              <w:t>Fix textbox serializer issue: restored textbox can’t be deleted</w:t>
             </w:r>
           </w:p>
         </w:tc>
@@ -713,6 +795,14 @@
     </w:p>
     <w:p>
       <w:pPr>
+        <w:pStyle w:val="Body2"/>
+      </w:pPr>
+      <w:r>
+        <w:t>Discuss about web server approach.</w:t>
+      </w:r>
+    </w:p>
+    <w:p>
+      <w:pPr>
         <w:pStyle w:val="Heading"/>
         <w:rPr>
           <w:b w:val="0"/>
@@ -724,7 +814,6 @@
           <w:b w:val="0"/>
           <w:bCs w:val="0"/>
         </w:rPr>
-        <w:lastRenderedPageBreak/>
         <w:t>Decisions</w:t>
       </w:r>
     </w:p>
@@ -734,6 +823,27 @@
       </w:pPr>
       <w:r>
         <w:t>Is there anything else we should capture from this meeting?</w:t>
+      </w:r>
+    </w:p>
+    <w:p>
+      <w:pPr>
+        <w:pStyle w:val="Body2"/>
+      </w:pPr>
+    </w:p>
+    <w:p>
+      <w:pPr>
+        <w:pStyle w:val="Body2"/>
+      </w:pPr>
+      <w:r>
+        <w:t xml:space="preserve">Set up remote webserver on </w:t>
+      </w:r>
+      <w:proofErr w:type="spellStart"/>
+      <w:r>
+        <w:t>aws</w:t>
+      </w:r>
+      <w:proofErr w:type="spellEnd"/>
+      <w:r>
+        <w:t xml:space="preserve"> instance by running application.</w:t>
       </w:r>
     </w:p>
     <w:p>
@@ -753,8 +863,8 @@
       </w:pPr>
     </w:p>
     <w:sectPr>
-      <w:headerReference w:type="default" r:id="rId6"/>
-      <w:footerReference w:type="default" r:id="rId7"/>
+      <w:headerReference w:type="default" r:id="rId7"/>
+      <w:footerReference w:type="default" r:id="rId8"/>
       <w:pgSz w:w="15840" w:h="12240" w:orient="landscape"/>
       <w:pgMar w:top="720" w:right="1440" w:bottom="1080" w:left="1440" w:header="720" w:footer="720" w:gutter="0"/>
       <w:cols w:space="720"/>
@@ -764,7 +874,7 @@
 </file>
 
 <file path=word/endnotes.xml><?xml version="1.0" encoding="utf-8"?>
-<w:endnotes xmlns:wpc="http://schemas.microsoft.com/office/word/2010/wordprocessingCanvas" xmlns:cx="http://schemas.microsoft.com/office/drawing/2014/chartex" xmlns:cx1="http://schemas.microsoft.com/office/drawing/2015/9/8/chartex" xmlns:cx2="http://schemas.microsoft.com/office/drawing/2015/10/21/chartex" xmlns:cx3="http://schemas.microsoft.com/office/drawing/2016/5/9/chartex" xmlns:cx4="http://schemas.microsoft.com/office/drawing/2016/5/10/chartex" xmlns:cx5="http://schemas.microsoft.com/office/drawing/2016/5/11/chartex" xmlns:cx6="http://schemas.microsoft.com/office/drawing/2016/5/12/chartex" xmlns:cx7="http://schemas.microsoft.com/office/drawing/2016/5/13/chartex" xmlns:cx8="http://schemas.microsoft.com/office/drawing/2016/5/14/chartex" xmlns:mc="http://schemas.openxmlformats.org/markup-compatibility/2006" xmlns:aink="http://schemas.microsoft.com/office/drawing/2016/ink" xmlns:am3d="http://schemas.microsoft.com/office/drawing/2017/model3d" xmlns:o="urn:schemas-microsoft-com:office:office" xmlns:oel="http://schemas.microsoft.com/office/2019/extlst" xmlns:r="http://schemas.openxmlformats.org/officeDocument/2006/relationships" xmlns:m="http://schemas.openxmlformats.org/officeDocument/2006/math" xmlns:v="urn:schemas-microsoft-com:vml" xmlns:wp14="http://schemas.microsoft.com/office/word/2010/wordprocessingDrawing" xmlns:wp="http://schemas.openxmlformats.org/drawingml/2006/wordprocessingDrawing" xmlns:w10="urn:schemas-microsoft-com:office:word" xmlns:w="http://schemas.openxmlformats.org/wordprocessingml/2006/main" xmlns:w14="http://schemas.microsoft.com/office/word/2010/wordml" xmlns:w15="http://schemas.microsoft.com/office/word/2012/wordml" xmlns:w16cex="http://schemas.microsoft.com/office/word/2018/wordml/cex" xmlns:w16cid="http://schemas.microsoft.com/office/word/2016/wordml/cid" xmlns:w16="http://schemas.microsoft.com/office/word/2018/wordml" xmlns:w16du="http://schemas.microsoft.com/office/word/2023/wordml/word16du" xmlns:w16sdtdh="http://schemas.microsoft.com/office/word/2020/wordml/sdtdatahash" xmlns:w16se="http://schemas.microsoft.com/office/word/2015/wordml/symex" xmlns:wpg="http://schemas.microsoft.com/office/word/2010/wordprocessingGroup" xmlns:wpi="http://schemas.microsoft.com/office/word/2010/wordprocessingInk" xmlns:wne="http://schemas.microsoft.com/office/word/2006/wordml" xmlns:wps="http://schemas.microsoft.com/office/word/2010/wordprocessingShape" mc:Ignorable="w14 w15 w16se w16cid w16 w16cex w16sdtdh wp14">
+<w:endnotes xmlns:wpc="http://schemas.microsoft.com/office/word/2010/wordprocessingCanvas" xmlns:cx="http://schemas.microsoft.com/office/drawing/2014/chartex" xmlns:cx1="http://schemas.microsoft.com/office/drawing/2015/9/8/chartex" xmlns:cx2="http://schemas.microsoft.com/office/drawing/2015/10/21/chartex" xmlns:cx3="http://schemas.microsoft.com/office/drawing/2016/5/9/chartex" xmlns:cx4="http://schemas.microsoft.com/office/drawing/2016/5/10/chartex" xmlns:cx5="http://schemas.microsoft.com/office/drawing/2016/5/11/chartex" xmlns:cx6="http://schemas.microsoft.com/office/drawing/2016/5/12/chartex" xmlns:cx7="http://schemas.microsoft.com/office/drawing/2016/5/13/chartex" xmlns:cx8="http://schemas.microsoft.com/office/drawing/2016/5/14/chartex" xmlns:mc="http://schemas.openxmlformats.org/markup-compatibility/2006" xmlns:aink="http://schemas.microsoft.com/office/drawing/2016/ink" xmlns:am3d="http://schemas.microsoft.com/office/drawing/2017/model3d" xmlns:o="urn:schemas-microsoft-com:office:office" xmlns:oel="http://schemas.microsoft.com/office/2019/extlst" xmlns:r="http://schemas.openxmlformats.org/officeDocument/2006/relationships" xmlns:m="http://schemas.openxmlformats.org/officeDocument/2006/math" xmlns:v="urn:schemas-microsoft-com:vml" xmlns:wp14="http://schemas.microsoft.com/office/word/2010/wordprocessingDrawing" xmlns:wp="http://schemas.openxmlformats.org/drawingml/2006/wordprocessingDrawing" xmlns:w10="urn:schemas-microsoft-com:office:word" xmlns:w="http://schemas.openxmlformats.org/wordprocessingml/2006/main" xmlns:w14="http://schemas.microsoft.com/office/word/2010/wordml" xmlns:w15="http://schemas.microsoft.com/office/word/2012/wordml" xmlns:w16cex="http://schemas.microsoft.com/office/word/2018/wordml/cex" xmlns:w16cid="http://schemas.microsoft.com/office/word/2016/wordml/cid" xmlns:w16="http://schemas.microsoft.com/office/word/2018/wordml" xmlns:w16sdtdh="http://schemas.microsoft.com/office/word/2020/wordml/sdtdatahash" xmlns:w16se="http://schemas.microsoft.com/office/word/2015/wordml/symex" xmlns:wpg="http://schemas.microsoft.com/office/word/2010/wordprocessingGroup" xmlns:wpi="http://schemas.microsoft.com/office/word/2010/wordprocessingInk" xmlns:wne="http://schemas.microsoft.com/office/word/2006/wordml" xmlns:wps="http://schemas.microsoft.com/office/word/2010/wordprocessingShape" mc:Ignorable="w14 w15 w16se w16cid w16 w16cex w16sdtdh wp14">
   <w:endnote w:type="separator" w:id="-1">
     <w:p>
       <w:r>
@@ -783,13 +893,13 @@
 </file>
 
 <file path=word/footer1.xml><?xml version="1.0" encoding="utf-8"?>
-<w:ftr xmlns:wpc="http://schemas.microsoft.com/office/word/2010/wordprocessingCanvas" xmlns:cx="http://schemas.microsoft.com/office/drawing/2014/chartex" xmlns:cx1="http://schemas.microsoft.com/office/drawing/2015/9/8/chartex" xmlns:cx2="http://schemas.microsoft.com/office/drawing/2015/10/21/chartex" xmlns:cx3="http://schemas.microsoft.com/office/drawing/2016/5/9/chartex" xmlns:cx4="http://schemas.microsoft.com/office/drawing/2016/5/10/chartex" xmlns:cx5="http://schemas.microsoft.com/office/drawing/2016/5/11/chartex" xmlns:cx6="http://schemas.microsoft.com/office/drawing/2016/5/12/chartex" xmlns:cx7="http://schemas.microsoft.com/office/drawing/2016/5/13/chartex" xmlns:cx8="http://schemas.microsoft.com/office/drawing/2016/5/14/chartex" xmlns:mc="http://schemas.openxmlformats.org/markup-compatibility/2006" xmlns:aink="http://schemas.microsoft.com/office/drawing/2016/ink" xmlns:am3d="http://schemas.microsoft.com/office/drawing/2017/model3d" xmlns:o="urn:schemas-microsoft-com:office:office" xmlns:oel="http://schemas.microsoft.com/office/2019/extlst" xmlns:r="http://schemas.openxmlformats.org/officeDocument/2006/relationships" xmlns:m="http://schemas.openxmlformats.org/officeDocument/2006/math" xmlns:v="urn:schemas-microsoft-com:vml" xmlns:wp14="http://schemas.microsoft.com/office/word/2010/wordprocessingDrawing" xmlns:wp="http://schemas.openxmlformats.org/drawingml/2006/wordprocessingDrawing" xmlns:w10="urn:schemas-microsoft-com:office:word" xmlns:w="http://schemas.openxmlformats.org/wordprocessingml/2006/main" xmlns:w14="http://schemas.microsoft.com/office/word/2010/wordml" xmlns:w15="http://schemas.microsoft.com/office/word/2012/wordml" xmlns:w16cex="http://schemas.microsoft.com/office/word/2018/wordml/cex" xmlns:w16cid="http://schemas.microsoft.com/office/word/2016/wordml/cid" xmlns:w16="http://schemas.microsoft.com/office/word/2018/wordml" xmlns:w16du="http://schemas.microsoft.com/office/word/2023/wordml/word16du" xmlns:w16sdtdh="http://schemas.microsoft.com/office/word/2020/wordml/sdtdatahash" xmlns:w16se="http://schemas.microsoft.com/office/word/2015/wordml/symex" xmlns:wpg="http://schemas.microsoft.com/office/word/2010/wordprocessingGroup" xmlns:wpi="http://schemas.microsoft.com/office/word/2010/wordprocessingInk" xmlns:wne="http://schemas.microsoft.com/office/word/2006/wordml" xmlns:wps="http://schemas.microsoft.com/office/word/2010/wordprocessingShape" mc:Ignorable="w14 w15 w16se w16cid w16 w16cex w16sdtdh wp14">
+<w:ftr xmlns:wpc="http://schemas.microsoft.com/office/word/2010/wordprocessingCanvas" xmlns:cx="http://schemas.microsoft.com/office/drawing/2014/chartex" xmlns:cx1="http://schemas.microsoft.com/office/drawing/2015/9/8/chartex" xmlns:cx2="http://schemas.microsoft.com/office/drawing/2015/10/21/chartex" xmlns:cx3="http://schemas.microsoft.com/office/drawing/2016/5/9/chartex" xmlns:cx4="http://schemas.microsoft.com/office/drawing/2016/5/10/chartex" xmlns:cx5="http://schemas.microsoft.com/office/drawing/2016/5/11/chartex" xmlns:cx6="http://schemas.microsoft.com/office/drawing/2016/5/12/chartex" xmlns:cx7="http://schemas.microsoft.com/office/drawing/2016/5/13/chartex" xmlns:cx8="http://schemas.microsoft.com/office/drawing/2016/5/14/chartex" xmlns:mc="http://schemas.openxmlformats.org/markup-compatibility/2006" xmlns:aink="http://schemas.microsoft.com/office/drawing/2016/ink" xmlns:am3d="http://schemas.microsoft.com/office/drawing/2017/model3d" xmlns:o="urn:schemas-microsoft-com:office:office" xmlns:oel="http://schemas.microsoft.com/office/2019/extlst" xmlns:r="http://schemas.openxmlformats.org/officeDocument/2006/relationships" xmlns:m="http://schemas.openxmlformats.org/officeDocument/2006/math" xmlns:v="urn:schemas-microsoft-com:vml" xmlns:wp14="http://schemas.microsoft.com/office/word/2010/wordprocessingDrawing" xmlns:wp="http://schemas.openxmlformats.org/drawingml/2006/wordprocessingDrawing" xmlns:w10="urn:schemas-microsoft-com:office:word" xmlns:w="http://schemas.openxmlformats.org/wordprocessingml/2006/main" xmlns:w14="http://schemas.microsoft.com/office/word/2010/wordml" xmlns:w15="http://schemas.microsoft.com/office/word/2012/wordml" xmlns:w16cex="http://schemas.microsoft.com/office/word/2018/wordml/cex" xmlns:w16cid="http://schemas.microsoft.com/office/word/2016/wordml/cid" xmlns:w16="http://schemas.microsoft.com/office/word/2018/wordml" xmlns:w16sdtdh="http://schemas.microsoft.com/office/word/2020/wordml/sdtdatahash" xmlns:w16se="http://schemas.microsoft.com/office/word/2015/wordml/symex" xmlns:wpg="http://schemas.microsoft.com/office/word/2010/wordprocessingGroup" xmlns:wpi="http://schemas.microsoft.com/office/word/2010/wordprocessingInk" xmlns:wne="http://schemas.microsoft.com/office/word/2006/wordml" xmlns:wps="http://schemas.microsoft.com/office/word/2010/wordprocessingShape" mc:Ignorable="w14 w15 w16se w16cid w16 w16cex w16sdtdh wp14">
   <w:p/>
 </w:ftr>
 </file>
 
 <file path=word/footnotes.xml><?xml version="1.0" encoding="utf-8"?>
-<w:footnotes xmlns:wpc="http://schemas.microsoft.com/office/word/2010/wordprocessingCanvas" xmlns:cx="http://schemas.microsoft.com/office/drawing/2014/chartex" xmlns:cx1="http://schemas.microsoft.com/office/drawing/2015/9/8/chartex" xmlns:cx2="http://schemas.microsoft.com/office/drawing/2015/10/21/chartex" xmlns:cx3="http://schemas.microsoft.com/office/drawing/2016/5/9/chartex" xmlns:cx4="http://schemas.microsoft.com/office/drawing/2016/5/10/chartex" xmlns:cx5="http://schemas.microsoft.com/office/drawing/2016/5/11/chartex" xmlns:cx6="http://schemas.microsoft.com/office/drawing/2016/5/12/chartex" xmlns:cx7="http://schemas.microsoft.com/office/drawing/2016/5/13/chartex" xmlns:cx8="http://schemas.microsoft.com/office/drawing/2016/5/14/chartex" xmlns:mc="http://schemas.openxmlformats.org/markup-compatibility/2006" xmlns:aink="http://schemas.microsoft.com/office/drawing/2016/ink" xmlns:am3d="http://schemas.microsoft.com/office/drawing/2017/model3d" xmlns:o="urn:schemas-microsoft-com:office:office" xmlns:oel="http://schemas.microsoft.com/office/2019/extlst" xmlns:r="http://schemas.openxmlformats.org/officeDocument/2006/relationships" xmlns:m="http://schemas.openxmlformats.org/officeDocument/2006/math" xmlns:v="urn:schemas-microsoft-com:vml" xmlns:wp14="http://schemas.microsoft.com/office/word/2010/wordprocessingDrawing" xmlns:wp="http://schemas.openxmlformats.org/drawingml/2006/wordprocessingDrawing" xmlns:w10="urn:schemas-microsoft-com:office:word" xmlns:w="http://schemas.openxmlformats.org/wordprocessingml/2006/main" xmlns:w14="http://schemas.microsoft.com/office/word/2010/wordml" xmlns:w15="http://schemas.microsoft.com/office/word/2012/wordml" xmlns:w16cex="http://schemas.microsoft.com/office/word/2018/wordml/cex" xmlns:w16cid="http://schemas.microsoft.com/office/word/2016/wordml/cid" xmlns:w16="http://schemas.microsoft.com/office/word/2018/wordml" xmlns:w16du="http://schemas.microsoft.com/office/word/2023/wordml/word16du" xmlns:w16sdtdh="http://schemas.microsoft.com/office/word/2020/wordml/sdtdatahash" xmlns:w16se="http://schemas.microsoft.com/office/word/2015/wordml/symex" xmlns:wpg="http://schemas.microsoft.com/office/word/2010/wordprocessingGroup" xmlns:wpi="http://schemas.microsoft.com/office/word/2010/wordprocessingInk" xmlns:wne="http://schemas.microsoft.com/office/word/2006/wordml" xmlns:wps="http://schemas.microsoft.com/office/word/2010/wordprocessingShape" mc:Ignorable="w14 w15 w16se w16cid w16 w16cex w16sdtdh wp14">
+<w:footnotes xmlns:wpc="http://schemas.microsoft.com/office/word/2010/wordprocessingCanvas" xmlns:cx="http://schemas.microsoft.com/office/drawing/2014/chartex" xmlns:cx1="http://schemas.microsoft.com/office/drawing/2015/9/8/chartex" xmlns:cx2="http://schemas.microsoft.com/office/drawing/2015/10/21/chartex" xmlns:cx3="http://schemas.microsoft.com/office/drawing/2016/5/9/chartex" xmlns:cx4="http://schemas.microsoft.com/office/drawing/2016/5/10/chartex" xmlns:cx5="http://schemas.microsoft.com/office/drawing/2016/5/11/chartex" xmlns:cx6="http://schemas.microsoft.com/office/drawing/2016/5/12/chartex" xmlns:cx7="http://schemas.microsoft.com/office/drawing/2016/5/13/chartex" xmlns:cx8="http://schemas.microsoft.com/office/drawing/2016/5/14/chartex" xmlns:mc="http://schemas.openxmlformats.org/markup-compatibility/2006" xmlns:aink="http://schemas.microsoft.com/office/drawing/2016/ink" xmlns:am3d="http://schemas.microsoft.com/office/drawing/2017/model3d" xmlns:o="urn:schemas-microsoft-com:office:office" xmlns:oel="http://schemas.microsoft.com/office/2019/extlst" xmlns:r="http://schemas.openxmlformats.org/officeDocument/2006/relationships" xmlns:m="http://schemas.openxmlformats.org/officeDocument/2006/math" xmlns:v="urn:schemas-microsoft-com:vml" xmlns:wp14="http://schemas.microsoft.com/office/word/2010/wordprocessingDrawing" xmlns:wp="http://schemas.openxmlformats.org/drawingml/2006/wordprocessingDrawing" xmlns:w10="urn:schemas-microsoft-com:office:word" xmlns:w="http://schemas.openxmlformats.org/wordprocessingml/2006/main" xmlns:w14="http://schemas.microsoft.com/office/word/2010/wordml" xmlns:w15="http://schemas.microsoft.com/office/word/2012/wordml" xmlns:w16cex="http://schemas.microsoft.com/office/word/2018/wordml/cex" xmlns:w16cid="http://schemas.microsoft.com/office/word/2016/wordml/cid" xmlns:w16="http://schemas.microsoft.com/office/word/2018/wordml" xmlns:w16sdtdh="http://schemas.microsoft.com/office/word/2020/wordml/sdtdatahash" xmlns:w16se="http://schemas.microsoft.com/office/word/2015/wordml/symex" xmlns:wpg="http://schemas.microsoft.com/office/word/2010/wordprocessingGroup" xmlns:wpi="http://schemas.microsoft.com/office/word/2010/wordprocessingInk" xmlns:wne="http://schemas.microsoft.com/office/word/2006/wordml" xmlns:wps="http://schemas.microsoft.com/office/word/2010/wordprocessingShape" mc:Ignorable="w14 w15 w16se w16cid w16 w16cex w16sdtdh wp14">
   <w:footnote w:type="separator" w:id="-1">
     <w:p>
       <w:r>
@@ -808,9 +918,244 @@
 </file>
 
 <file path=word/header1.xml><?xml version="1.0" encoding="utf-8"?>
-<w:hdr xmlns:wpc="http://schemas.microsoft.com/office/word/2010/wordprocessingCanvas" xmlns:cx="http://schemas.microsoft.com/office/drawing/2014/chartex" xmlns:cx1="http://schemas.microsoft.com/office/drawing/2015/9/8/chartex" xmlns:cx2="http://schemas.microsoft.com/office/drawing/2015/10/21/chartex" xmlns:cx3="http://schemas.microsoft.com/office/drawing/2016/5/9/chartex" xmlns:cx4="http://schemas.microsoft.com/office/drawing/2016/5/10/chartex" xmlns:cx5="http://schemas.microsoft.com/office/drawing/2016/5/11/chartex" xmlns:cx6="http://schemas.microsoft.com/office/drawing/2016/5/12/chartex" xmlns:cx7="http://schemas.microsoft.com/office/drawing/2016/5/13/chartex" xmlns:cx8="http://schemas.microsoft.com/office/drawing/2016/5/14/chartex" xmlns:mc="http://schemas.openxmlformats.org/markup-compatibility/2006" xmlns:aink="http://schemas.microsoft.com/office/drawing/2016/ink" xmlns:am3d="http://schemas.microsoft.com/office/drawing/2017/model3d" xmlns:o="urn:schemas-microsoft-com:office:office" xmlns:oel="http://schemas.microsoft.com/office/2019/extlst" xmlns:r="http://schemas.openxmlformats.org/officeDocument/2006/relationships" xmlns:m="http://schemas.openxmlformats.org/officeDocument/2006/math" xmlns:v="urn:schemas-microsoft-com:vml" xmlns:wp14="http://schemas.microsoft.com/office/word/2010/wordprocessingDrawing" xmlns:wp="http://schemas.openxmlformats.org/drawingml/2006/wordprocessingDrawing" xmlns:w10="urn:schemas-microsoft-com:office:word" xmlns:w="http://schemas.openxmlformats.org/wordprocessingml/2006/main" xmlns:w14="http://schemas.microsoft.com/office/word/2010/wordml" xmlns:w15="http://schemas.microsoft.com/office/word/2012/wordml" xmlns:w16cex="http://schemas.microsoft.com/office/word/2018/wordml/cex" xmlns:w16cid="http://schemas.microsoft.com/office/word/2016/wordml/cid" xmlns:w16="http://schemas.microsoft.com/office/word/2018/wordml" xmlns:w16du="http://schemas.microsoft.com/office/word/2023/wordml/word16du" xmlns:w16sdtdh="http://schemas.microsoft.com/office/word/2020/wordml/sdtdatahash" xmlns:w16se="http://schemas.microsoft.com/office/word/2015/wordml/symex" xmlns:wpg="http://schemas.microsoft.com/office/word/2010/wordprocessingGroup" xmlns:wpi="http://schemas.microsoft.com/office/word/2010/wordprocessingInk" xmlns:wne="http://schemas.microsoft.com/office/word/2006/wordml" xmlns:wps="http://schemas.microsoft.com/office/word/2010/wordprocessingShape" mc:Ignorable="w14 w15 w16se w16cid w16 w16cex w16sdtdh wp14">
+<w:hdr xmlns:wpc="http://schemas.microsoft.com/office/word/2010/wordprocessingCanvas" xmlns:cx="http://schemas.microsoft.com/office/drawing/2014/chartex" xmlns:cx1="http://schemas.microsoft.com/office/drawing/2015/9/8/chartex" xmlns:cx2="http://schemas.microsoft.com/office/drawing/2015/10/21/chartex" xmlns:cx3="http://schemas.microsoft.com/office/drawing/2016/5/9/chartex" xmlns:cx4="http://schemas.microsoft.com/office/drawing/2016/5/10/chartex" xmlns:cx5="http://schemas.microsoft.com/office/drawing/2016/5/11/chartex" xmlns:cx6="http://schemas.microsoft.com/office/drawing/2016/5/12/chartex" xmlns:cx7="http://schemas.microsoft.com/office/drawing/2016/5/13/chartex" xmlns:cx8="http://schemas.microsoft.com/office/drawing/2016/5/14/chartex" xmlns:mc="http://schemas.openxmlformats.org/markup-compatibility/2006" xmlns:aink="http://schemas.microsoft.com/office/drawing/2016/ink" xmlns:am3d="http://schemas.microsoft.com/office/drawing/2017/model3d" xmlns:o="urn:schemas-microsoft-com:office:office" xmlns:oel="http://schemas.microsoft.com/office/2019/extlst" xmlns:r="http://schemas.openxmlformats.org/officeDocument/2006/relationships" xmlns:m="http://schemas.openxmlformats.org/officeDocument/2006/math" xmlns:v="urn:schemas-microsoft-com:vml" xmlns:wp14="http://schemas.microsoft.com/office/word/2010/wordprocessingDrawing" xmlns:wp="http://schemas.openxmlformats.org/drawingml/2006/wordprocessingDrawing" xmlns:w10="urn:schemas-microsoft-com:office:word" xmlns:w="http://schemas.openxmlformats.org/wordprocessingml/2006/main" xmlns:w14="http://schemas.microsoft.com/office/word/2010/wordml" xmlns:w15="http://schemas.microsoft.com/office/word/2012/wordml" xmlns:w16cex="http://schemas.microsoft.com/office/word/2018/wordml/cex" xmlns:w16cid="http://schemas.microsoft.com/office/word/2016/wordml/cid" xmlns:w16="http://schemas.microsoft.com/office/word/2018/wordml" xmlns:w16sdtdh="http://schemas.microsoft.com/office/word/2020/wordml/sdtdatahash" xmlns:w16se="http://schemas.microsoft.com/office/word/2015/wordml/symex" xmlns:wpg="http://schemas.microsoft.com/office/word/2010/wordprocessingGroup" xmlns:wpi="http://schemas.microsoft.com/office/word/2010/wordprocessingInk" xmlns:wne="http://schemas.microsoft.com/office/word/2006/wordml" xmlns:wps="http://schemas.microsoft.com/office/word/2010/wordprocessingShape" mc:Ignorable="w14 w15 w16se w16cid w16 w16cex w16sdtdh wp14">
   <w:p/>
 </w:hdr>
+</file>
+
+<file path=word/numbering.xml><?xml version="1.0" encoding="utf-8"?>
+<w:numbering xmlns:wpc="http://schemas.microsoft.com/office/word/2010/wordprocessingCanvas" xmlns:cx="http://schemas.microsoft.com/office/drawing/2014/chartex" xmlns:cx1="http://schemas.microsoft.com/office/drawing/2015/9/8/chartex" xmlns:cx2="http://schemas.microsoft.com/office/drawing/2015/10/21/chartex" xmlns:cx3="http://schemas.microsoft.com/office/drawing/2016/5/9/chartex" xmlns:cx4="http://schemas.microsoft.com/office/drawing/2016/5/10/chartex" xmlns:cx5="http://schemas.microsoft.com/office/drawing/2016/5/11/chartex" xmlns:cx6="http://schemas.microsoft.com/office/drawing/2016/5/12/chartex" xmlns:cx7="http://schemas.microsoft.com/office/drawing/2016/5/13/chartex" xmlns:cx8="http://schemas.microsoft.com/office/drawing/2016/5/14/chartex" xmlns:mc="http://schemas.openxmlformats.org/markup-compatibility/2006" xmlns:aink="http://schemas.microsoft.com/office/drawing/2016/ink" xmlns:am3d="http://schemas.microsoft.com/office/drawing/2017/model3d" xmlns:o="urn:schemas-microsoft-com:office:office" xmlns:oel="http://schemas.microsoft.com/office/2019/extlst" xmlns:r="http://schemas.openxmlformats.org/officeDocument/2006/relationships" xmlns:m="http://schemas.openxmlformats.org/officeDocument/2006/math" xmlns:v="urn:schemas-microsoft-com:vml" xmlns:wp14="http://schemas.microsoft.com/office/word/2010/wordprocessingDrawing" xmlns:wp="http://schemas.openxmlformats.org/drawingml/2006/wordprocessingDrawing" xmlns:w10="urn:schemas-microsoft-com:office:word" xmlns:w="http://schemas.openxmlformats.org/wordprocessingml/2006/main" xmlns:w14="http://schemas.microsoft.com/office/word/2010/wordml" xmlns:w15="http://schemas.microsoft.com/office/word/2012/wordml" xmlns:w16cex="http://schemas.microsoft.com/office/word/2018/wordml/cex" xmlns:w16cid="http://schemas.microsoft.com/office/word/2016/wordml/cid" xmlns:w16="http://schemas.microsoft.com/office/word/2018/wordml" xmlns:w16sdtdh="http://schemas.microsoft.com/office/word/2020/wordml/sdtdatahash" xmlns:w16se="http://schemas.microsoft.com/office/word/2015/wordml/symex" xmlns:wpg="http://schemas.microsoft.com/office/word/2010/wordprocessingGroup" xmlns:wpi="http://schemas.microsoft.com/office/word/2010/wordprocessingInk" xmlns:wne="http://schemas.microsoft.com/office/word/2006/wordml" xmlns:wps="http://schemas.microsoft.com/office/word/2010/wordprocessingShape" mc:Ignorable="w14 w15 w16se w16cid w16 w16cex w16sdtdh wp14">
+  <w:abstractNum w:abstractNumId="0" w15:restartNumberingAfterBreak="0">
+    <w:nsid w:val="1DD81252"/>
+    <w:multiLevelType w:val="hybridMultilevel"/>
+    <w:tmpl w:val="77742306"/>
+    <w:lvl w:ilvl="0" w:tplc="9AA2D88E">
+      <w:numFmt w:val="bullet"/>
+      <w:lvlText w:val="-"/>
+      <w:lvlJc w:val="left"/>
+      <w:pPr>
+        <w:ind w:left="720" w:hanging="360"/>
+      </w:pPr>
+      <w:rPr>
+        <w:rFonts w:ascii="Times New Roman" w:eastAsia="Arial Unicode MS" w:hAnsi="Times New Roman" w:cs="Times New Roman" w:hint="default"/>
+      </w:rPr>
+    </w:lvl>
+    <w:lvl w:ilvl="1" w:tplc="04090003" w:tentative="1">
+      <w:start w:val="1"/>
+      <w:numFmt w:val="bullet"/>
+      <w:lvlText w:val="o"/>
+      <w:lvlJc w:val="left"/>
+      <w:pPr>
+        <w:ind w:left="1440" w:hanging="360"/>
+      </w:pPr>
+      <w:rPr>
+        <w:rFonts w:ascii="Courier New" w:hAnsi="Courier New" w:hint="default"/>
+      </w:rPr>
+    </w:lvl>
+    <w:lvl w:ilvl="2" w:tplc="04090005" w:tentative="1">
+      <w:start w:val="1"/>
+      <w:numFmt w:val="bullet"/>
+      <w:lvlText w:val=""/>
+      <w:lvlJc w:val="left"/>
+      <w:pPr>
+        <w:ind w:left="2160" w:hanging="360"/>
+      </w:pPr>
+      <w:rPr>
+        <w:rFonts w:ascii="Wingdings" w:hAnsi="Wingdings" w:hint="default"/>
+      </w:rPr>
+    </w:lvl>
+    <w:lvl w:ilvl="3" w:tplc="04090001" w:tentative="1">
+      <w:start w:val="1"/>
+      <w:numFmt w:val="bullet"/>
+      <w:lvlText w:val=""/>
+      <w:lvlJc w:val="left"/>
+      <w:pPr>
+        <w:ind w:left="2880" w:hanging="360"/>
+      </w:pPr>
+      <w:rPr>
+        <w:rFonts w:ascii="Symbol" w:hAnsi="Symbol" w:hint="default"/>
+      </w:rPr>
+    </w:lvl>
+    <w:lvl w:ilvl="4" w:tplc="04090003" w:tentative="1">
+      <w:start w:val="1"/>
+      <w:numFmt w:val="bullet"/>
+      <w:lvlText w:val="o"/>
+      <w:lvlJc w:val="left"/>
+      <w:pPr>
+        <w:ind w:left="3600" w:hanging="360"/>
+      </w:pPr>
+      <w:rPr>
+        <w:rFonts w:ascii="Courier New" w:hAnsi="Courier New" w:hint="default"/>
+      </w:rPr>
+    </w:lvl>
+    <w:lvl w:ilvl="5" w:tplc="04090005" w:tentative="1">
+      <w:start w:val="1"/>
+      <w:numFmt w:val="bullet"/>
+      <w:lvlText w:val=""/>
+      <w:lvlJc w:val="left"/>
+      <w:pPr>
+        <w:ind w:left="4320" w:hanging="360"/>
+      </w:pPr>
+      <w:rPr>
+        <w:rFonts w:ascii="Wingdings" w:hAnsi="Wingdings" w:hint="default"/>
+      </w:rPr>
+    </w:lvl>
+    <w:lvl w:ilvl="6" w:tplc="04090001" w:tentative="1">
+      <w:start w:val="1"/>
+      <w:numFmt w:val="bullet"/>
+      <w:lvlText w:val=""/>
+      <w:lvlJc w:val="left"/>
+      <w:pPr>
+        <w:ind w:left="5040" w:hanging="360"/>
+      </w:pPr>
+      <w:rPr>
+        <w:rFonts w:ascii="Symbol" w:hAnsi="Symbol" w:hint="default"/>
+      </w:rPr>
+    </w:lvl>
+    <w:lvl w:ilvl="7" w:tplc="04090003" w:tentative="1">
+      <w:start w:val="1"/>
+      <w:numFmt w:val="bullet"/>
+      <w:lvlText w:val="o"/>
+      <w:lvlJc w:val="left"/>
+      <w:pPr>
+        <w:ind w:left="5760" w:hanging="360"/>
+      </w:pPr>
+      <w:rPr>
+        <w:rFonts w:ascii="Courier New" w:hAnsi="Courier New" w:hint="default"/>
+      </w:rPr>
+    </w:lvl>
+    <w:lvl w:ilvl="8" w:tplc="04090005" w:tentative="1">
+      <w:start w:val="1"/>
+      <w:numFmt w:val="bullet"/>
+      <w:lvlText w:val=""/>
+      <w:lvlJc w:val="left"/>
+      <w:pPr>
+        <w:ind w:left="6480" w:hanging="360"/>
+      </w:pPr>
+      <w:rPr>
+        <w:rFonts w:ascii="Wingdings" w:hAnsi="Wingdings" w:hint="default"/>
+      </w:rPr>
+    </w:lvl>
+  </w:abstractNum>
+  <w:abstractNum w:abstractNumId="1" w15:restartNumberingAfterBreak="0">
+    <w:nsid w:val="52B77959"/>
+    <w:multiLevelType w:val="hybridMultilevel"/>
+    <w:tmpl w:val="677C60B2"/>
+    <w:lvl w:ilvl="0" w:tplc="AF1096CA">
+      <w:numFmt w:val="bullet"/>
+      <w:lvlText w:val="-"/>
+      <w:lvlJc w:val="left"/>
+      <w:pPr>
+        <w:ind w:left="720" w:hanging="360"/>
+      </w:pPr>
+      <w:rPr>
+        <w:rFonts w:ascii="Times New Roman" w:eastAsia="Arial Unicode MS" w:hAnsi="Times New Roman" w:cs="Times New Roman" w:hint="default"/>
+      </w:rPr>
+    </w:lvl>
+    <w:lvl w:ilvl="1" w:tplc="04090003" w:tentative="1">
+      <w:start w:val="1"/>
+      <w:numFmt w:val="bullet"/>
+      <w:lvlText w:val="o"/>
+      <w:lvlJc w:val="left"/>
+      <w:pPr>
+        <w:ind w:left="1440" w:hanging="360"/>
+      </w:pPr>
+      <w:rPr>
+        <w:rFonts w:ascii="Courier New" w:hAnsi="Courier New" w:hint="default"/>
+      </w:rPr>
+    </w:lvl>
+    <w:lvl w:ilvl="2" w:tplc="04090005" w:tentative="1">
+      <w:start w:val="1"/>
+      <w:numFmt w:val="bullet"/>
+      <w:lvlText w:val=""/>
+      <w:lvlJc w:val="left"/>
+      <w:pPr>
+        <w:ind w:left="2160" w:hanging="360"/>
+      </w:pPr>
+      <w:rPr>
+        <w:rFonts w:ascii="Wingdings" w:hAnsi="Wingdings" w:hint="default"/>
+      </w:rPr>
+    </w:lvl>
+    <w:lvl w:ilvl="3" w:tplc="04090001" w:tentative="1">
+      <w:start w:val="1"/>
+      <w:numFmt w:val="bullet"/>
+      <w:lvlText w:val=""/>
+      <w:lvlJc w:val="left"/>
+      <w:pPr>
+        <w:ind w:left="2880" w:hanging="360"/>
+      </w:pPr>
+      <w:rPr>
+        <w:rFonts w:ascii="Symbol" w:hAnsi="Symbol" w:hint="default"/>
+      </w:rPr>
+    </w:lvl>
+    <w:lvl w:ilvl="4" w:tplc="04090003" w:tentative="1">
+      <w:start w:val="1"/>
+      <w:numFmt w:val="bullet"/>
+      <w:lvlText w:val="o"/>
+      <w:lvlJc w:val="left"/>
+      <w:pPr>
+        <w:ind w:left="3600" w:hanging="360"/>
+      </w:pPr>
+      <w:rPr>
+        <w:rFonts w:ascii="Courier New" w:hAnsi="Courier New" w:hint="default"/>
+      </w:rPr>
+    </w:lvl>
+    <w:lvl w:ilvl="5" w:tplc="04090005" w:tentative="1">
+      <w:start w:val="1"/>
+      <w:numFmt w:val="bullet"/>
+      <w:lvlText w:val=""/>
+      <w:lvlJc w:val="left"/>
+      <w:pPr>
+        <w:ind w:left="4320" w:hanging="360"/>
+      </w:pPr>
+      <w:rPr>
+        <w:rFonts w:ascii="Wingdings" w:hAnsi="Wingdings" w:hint="default"/>
+      </w:rPr>
+    </w:lvl>
+    <w:lvl w:ilvl="6" w:tplc="04090001" w:tentative="1">
+      <w:start w:val="1"/>
+      <w:numFmt w:val="bullet"/>
+      <w:lvlText w:val=""/>
+      <w:lvlJc w:val="left"/>
+      <w:pPr>
+        <w:ind w:left="5040" w:hanging="360"/>
+      </w:pPr>
+      <w:rPr>
+        <w:rFonts w:ascii="Symbol" w:hAnsi="Symbol" w:hint="default"/>
+      </w:rPr>
+    </w:lvl>
+    <w:lvl w:ilvl="7" w:tplc="04090003" w:tentative="1">
+      <w:start w:val="1"/>
+      <w:numFmt w:val="bullet"/>
+      <w:lvlText w:val="o"/>
+      <w:lvlJc w:val="left"/>
+      <w:pPr>
+        <w:ind w:left="5760" w:hanging="360"/>
+      </w:pPr>
+      <w:rPr>
+        <w:rFonts w:ascii="Courier New" w:hAnsi="Courier New" w:hint="default"/>
+      </w:rPr>
+    </w:lvl>
+    <w:lvl w:ilvl="8" w:tplc="04090005" w:tentative="1">
+      <w:start w:val="1"/>
+      <w:numFmt w:val="bullet"/>
+      <w:lvlText w:val=""/>
+      <w:lvlJc w:val="left"/>
+      <w:pPr>
+        <w:ind w:left="6480" w:hanging="360"/>
+      </w:pPr>
+      <w:rPr>
+        <w:rFonts w:ascii="Wingdings" w:hAnsi="Wingdings" w:hint="default"/>
+      </w:rPr>
+    </w:lvl>
+  </w:abstractNum>
+  <w:num w:numId="1" w16cid:durableId="1055468215">
+    <w:abstractNumId w:val="1"/>
+  </w:num>
+  <w:num w:numId="2" w16cid:durableId="2080053547">
+    <w:abstractNumId w:val="0"/>
+  </w:num>
+</w:numbering>
 </file>
 
 <file path=word/styles.xml><?xml version="1.0" encoding="utf-8"?>
@@ -1357,6 +1702,17 @@
       </w14:textOutline>
     </w:rPr>
   </w:style>
+  <w:style w:type="paragraph" w:styleId="ListParagraph">
+    <w:name w:val="List Paragraph"/>
+    <w:basedOn w:val="Normal"/>
+    <w:uiPriority w:val="34"/>
+    <w:qFormat/>
+    <w:rsid w:val="006D5D39"/>
+    <w:pPr>
+      <w:ind w:left="720"/>
+      <w:contextualSpacing/>
+    </w:pPr>
+  </w:style>
 </w:styles>
 </file>
 

</xml_diff>